<commit_message>
Update doc for L_air and branch selection
</commit_message>
<xml_diff>
--- a/scatter-opt documentation.docx
+++ b/scatter-opt documentation.docx
@@ -66,16 +66,24 @@
         <w:t xml:space="preserve">, </w:t>
       </w:r>
       <w:r>
-        <w:t xml:space="preserve">you can provide the sample thickness and </w:t>
-      </w:r>
-      <w:r>
-        <w:t>cutoff wavelength.</w:t>
-      </w:r>
-      <w:r>
-        <w:t xml:space="preserve"> These values can also be updated later by accessing</w:t>
-      </w:r>
-      <w:r>
-        <w:t xml:space="preserve"> the object properties L and </w:t>
+        <w:t xml:space="preserve">you </w:t>
+      </w:r>
+      <w:r>
+        <w:t>must</w:t>
+      </w:r>
+      <w:r>
+        <w:t xml:space="preserve"> provide the</w:t>
+      </w:r>
+      <w:r>
+        <w:t xml:space="preserve"> following arguments: L (sample thickness), </w:t>
+      </w:r>
+      <w:proofErr w:type="spellStart"/>
+      <w:r>
+        <w:t>L_air</w:t>
+      </w:r>
+      <w:proofErr w:type="spellEnd"/>
+      <w:r>
+        <w:t xml:space="preserve"> (sample holder thickness), and </w:t>
       </w:r>
       <w:proofErr w:type="spellStart"/>
       <w:r>
@@ -83,7 +91,22 @@
       </w:r>
       <w:proofErr w:type="spellEnd"/>
       <w:r>
+        <w:t xml:space="preserve"> (cutoff wavelength)</w:t>
+      </w:r>
+      <w:r>
         <w:t>.</w:t>
+      </w:r>
+      <w:r>
+        <w:t xml:space="preserve"> These values can also be updated later </w:t>
+      </w:r>
+      <w:r>
+        <w:t>as</w:t>
+      </w:r>
+      <w:r>
+        <w:t xml:space="preserve"> object </w:t>
+      </w:r>
+      <w:r>
+        <w:t>attributes.</w:t>
       </w:r>
     </w:p>
     <w:p>
@@ -112,12 +135,23 @@
         <w:t xml:space="preserve">tef = </w:t>
       </w:r>
       <w:proofErr w:type="spellStart"/>
+      <w:proofErr w:type="gramStart"/>
       <w:r>
         <w:t>Sproc</w:t>
       </w:r>
       <w:proofErr w:type="spellEnd"/>
       <w:r>
-        <w:t>(1.92e-3,0.04572);</w:t>
+        <w:t>(</w:t>
+      </w:r>
+      <w:proofErr w:type="gramEnd"/>
+      <w:r>
+        <w:t>1.92e-3,</w:t>
+      </w:r>
+      <w:r>
+        <w:t xml:space="preserve"> 1.6e-3, </w:t>
+      </w:r>
+      <w:r>
+        <w:t>0.04572);</w:t>
       </w:r>
     </w:p>
     <w:p>
@@ -149,10 +183,12 @@
         <w:tab/>
       </w:r>
       <w:proofErr w:type="spellStart"/>
+      <w:proofErr w:type="gramStart"/>
       <w:r>
         <w:t>tef.L</w:t>
       </w:r>
       <w:proofErr w:type="spellEnd"/>
+      <w:proofErr w:type="gramEnd"/>
       <w:r>
         <w:t xml:space="preserve"> = 2.7e-3;</w:t>
       </w:r>
@@ -171,8 +207,13 @@
         <w:tab/>
       </w:r>
       <w:proofErr w:type="spellStart"/>
-      <w:r>
-        <w:t>tef.lambda_c</w:t>
+      <w:proofErr w:type="gramStart"/>
+      <w:r>
+        <w:t>tef.lambda</w:t>
+      </w:r>
+      <w:proofErr w:type="gramEnd"/>
+      <w:r>
+        <w:t>_c</w:t>
       </w:r>
       <w:proofErr w:type="spellEnd"/>
       <w:r>
@@ -276,10 +317,12 @@
         <w:ind w:left="1440" w:firstLine="720"/>
       </w:pPr>
       <w:proofErr w:type="spellStart"/>
+      <w:proofErr w:type="gramStart"/>
       <w:r>
         <w:t>tef.load</w:t>
       </w:r>
       <w:proofErr w:type="spellEnd"/>
+      <w:proofErr w:type="gramEnd"/>
       <w:r>
         <w:t>(</w:t>
       </w:r>
@@ -305,10 +348,12 @@
         <w:ind w:left="1440" w:firstLine="720"/>
       </w:pPr>
       <w:proofErr w:type="spellStart"/>
+      <w:proofErr w:type="gramStart"/>
       <w:r>
         <w:t>tef.load</w:t>
       </w:r>
       <w:proofErr w:type="spellEnd"/>
+      <w:proofErr w:type="gramEnd"/>
       <w:r>
         <w:t>(</w:t>
       </w:r>
@@ -353,8 +398,13 @@
         <w:ind w:left="1440" w:firstLine="720"/>
       </w:pPr>
       <w:proofErr w:type="spellStart"/>
-      <w:r>
-        <w:t>tef.plot_Sij</w:t>
+      <w:proofErr w:type="gramStart"/>
+      <w:r>
+        <w:t>tef.plot</w:t>
+      </w:r>
+      <w:proofErr w:type="gramEnd"/>
+      <w:r>
+        <w:t>_Sij</w:t>
       </w:r>
       <w:proofErr w:type="spellEnd"/>
     </w:p>
@@ -371,15 +421,62 @@
         <w:t xml:space="preserve">Perform NRW or NNI extraction. </w:t>
       </w:r>
       <w:r>
-        <w:t xml:space="preserve">You can specify </w:t>
-      </w:r>
-      <w:r>
-        <w:t xml:space="preserve">the </w:t>
+        <w:t xml:space="preserve">By default, the function will attempt to automatically select the correct branch using a rational fit method. Other automatic branch selection options include group delay and </w:t>
+      </w:r>
+      <w:proofErr w:type="spellStart"/>
+      <w:r>
+        <w:t>Kramers-Kronig</w:t>
+      </w:r>
+      <w:proofErr w:type="spellEnd"/>
+      <w:r>
+        <w:t>, which can be specified with ‘</w:t>
+      </w:r>
+      <w:proofErr w:type="spellStart"/>
+      <w:r>
+        <w:t>BranchSelectMethod</w:t>
+      </w:r>
+      <w:proofErr w:type="spellEnd"/>
+      <w:r>
+        <w:t>’, method, where method must be one of ‘</w:t>
+      </w:r>
+      <w:proofErr w:type="spellStart"/>
+      <w:r>
+        <w:t>GroupDelay</w:t>
+      </w:r>
+      <w:proofErr w:type="spellEnd"/>
+      <w:r>
+        <w:t>’, ‘KK’, or ‘</w:t>
+      </w:r>
+      <w:proofErr w:type="spellStart"/>
+      <w:r>
+        <w:t>rationalfit</w:t>
+      </w:r>
+      <w:proofErr w:type="spellEnd"/>
+      <w:r>
+        <w:t xml:space="preserve">’ (the default). </w:t>
+      </w:r>
+      <w:r>
+        <w:t xml:space="preserve">You can </w:t>
+      </w:r>
+      <w:r>
+        <w:t>alternatively s</w:t>
+      </w:r>
+      <w:r>
+        <w:t xml:space="preserve">pecify </w:t>
+      </w:r>
+      <w:r>
+        <w:t>a</w:t>
+      </w:r>
+      <w:r>
+        <w:t xml:space="preserve"> </w:t>
       </w:r>
       <w:r>
         <w:t xml:space="preserve">branch </w:t>
       </w:r>
       <w:r>
+        <w:t xml:space="preserve">p </w:t>
+      </w:r>
+      <w:r>
         <w:t>using the name</w:t>
       </w:r>
       <w:r>
@@ -397,19 +494,19 @@
         <w:t>’,</w:t>
       </w:r>
       <w:r>
-        <w:t xml:space="preserve"> p </w:t>
-      </w:r>
-      <w:r>
-        <w:t>(the function defaults to the principal branch</w:t>
-      </w:r>
-      <w:r>
-        <w:t>, i.e. p=0</w:t>
-      </w:r>
-      <w:r>
-        <w:t xml:space="preserve">). </w:t>
-      </w:r>
-      <w:r>
-        <w:t>The function will automatically look for discontinuities in the permittivity</w:t>
+        <w:t xml:space="preserve"> p</w:t>
+      </w:r>
+      <w:r>
+        <w:t xml:space="preserve">. </w:t>
+      </w:r>
+      <w:r>
+        <w:t xml:space="preserve">The function will </w:t>
+      </w:r>
+      <w:r>
+        <w:t>also</w:t>
+      </w:r>
+      <w:r>
+        <w:t xml:space="preserve"> look for discontinuities in the permittivity</w:t>
       </w:r>
       <w:r>
         <w:t xml:space="preserve"> and increment the branch </w:t>
@@ -444,7 +541,13 @@
         <w:t>Perform NRW</w:t>
       </w:r>
       <w:r>
-        <w:t xml:space="preserve"> w/branch 0:</w:t>
+        <w:t xml:space="preserve"> w/</w:t>
+      </w:r>
+      <w:r>
+        <w:t>automatic branch selection</w:t>
+      </w:r>
+      <w:r>
+        <w:t>:</w:t>
       </w:r>
       <w:r>
         <w:t xml:space="preserve"> </w:t>
@@ -456,10 +559,12 @@
         <w:ind w:left="1440" w:firstLine="720"/>
       </w:pPr>
       <w:proofErr w:type="spellStart"/>
+      <w:proofErr w:type="gramStart"/>
       <w:r>
         <w:t>tef.extract</w:t>
       </w:r>
       <w:proofErr w:type="spellEnd"/>
+      <w:proofErr w:type="gramEnd"/>
       <w:r>
         <w:t>('</w:t>
       </w:r>
@@ -478,7 +583,13 @@
         <w:ind w:left="720" w:firstLine="720"/>
       </w:pPr>
       <w:r>
-        <w:t xml:space="preserve">Perform NNI w/branch 0: </w:t>
+        <w:t>Perform NNI w/</w:t>
+      </w:r>
+      <w:r>
+        <w:t>automatic branch selection</w:t>
+      </w:r>
+      <w:r>
+        <w:t xml:space="preserve">: </w:t>
       </w:r>
     </w:p>
     <w:p>
@@ -487,10 +598,12 @@
         <w:ind w:left="1440" w:firstLine="720"/>
       </w:pPr>
       <w:proofErr w:type="spellStart"/>
+      <w:proofErr w:type="gramStart"/>
       <w:r>
         <w:t>tef.extract</w:t>
       </w:r>
       <w:proofErr w:type="spellEnd"/>
+      <w:proofErr w:type="gramEnd"/>
       <w:r>
         <w:t>('</w:t>
       </w:r>
@@ -527,10 +640,12 @@
         <w:ind w:left="1440" w:firstLine="720"/>
       </w:pPr>
       <w:proofErr w:type="spellStart"/>
+      <w:proofErr w:type="gramStart"/>
       <w:r>
         <w:t>tef.extract</w:t>
       </w:r>
       <w:proofErr w:type="spellEnd"/>
+      <w:proofErr w:type="gramEnd"/>
       <w:r>
         <w:t>('n</w:t>
       </w:r>
@@ -568,10 +683,13 @@
         <w:ind w:left="1440" w:firstLine="720"/>
       </w:pPr>
       <w:proofErr w:type="spellStart"/>
-      <w:r>
+      <w:proofErr w:type="gramStart"/>
+      <w:r>
+        <w:lastRenderedPageBreak/>
         <w:t>tef.extract</w:t>
       </w:r>
       <w:proofErr w:type="spellEnd"/>
+      <w:proofErr w:type="gramEnd"/>
       <w:r>
         <w:t>('n</w:t>
       </w:r>
@@ -592,6 +710,24 @@
       </w:r>
       <w:r>
         <w:t>)</w:t>
+      </w:r>
+    </w:p>
+    <w:p>
+      <w:pPr>
+        <w:spacing w:after="120"/>
+      </w:pPr>
+    </w:p>
+    <w:p>
+      <w:pPr>
+        <w:pStyle w:val="ListParagraph"/>
+        <w:numPr>
+          <w:ilvl w:val="1"/>
+          <w:numId w:val="4"/>
+        </w:numPr>
+        <w:spacing w:after="120"/>
+      </w:pPr>
+      <w:r>
+        <w:t>Once the extraction is complete, you can plot the extracted permittivity and permeability.</w:t>
       </w:r>
     </w:p>
     <w:p>
@@ -599,48 +735,14 @@
         <w:spacing w:after="120"/>
         <w:ind w:left="1440" w:firstLine="720"/>
       </w:pPr>
-    </w:p>
-    <w:p>
-      <w:pPr>
-        <w:spacing w:after="120"/>
-      </w:pPr>
-    </w:p>
-    <w:p>
-      <w:pPr>
-        <w:spacing w:after="120"/>
-        <w:ind w:left="2160" w:firstLine="720"/>
-      </w:pPr>
-      <w:r>
-        <w:tab/>
-      </w:r>
-    </w:p>
-    <w:p>
-      <w:pPr>
-        <w:spacing w:after="120"/>
-        <w:ind w:left="1440" w:firstLine="720"/>
-      </w:pPr>
-    </w:p>
-    <w:p>
-      <w:pPr>
-        <w:pStyle w:val="ListParagraph"/>
-        <w:numPr>
-          <w:ilvl w:val="1"/>
-          <w:numId w:val="4"/>
-        </w:numPr>
-        <w:spacing w:after="120"/>
-      </w:pPr>
-      <w:r>
-        <w:t>Once the extraction is complete, you can plot the extracted permittivity and permeability.</w:t>
-      </w:r>
-    </w:p>
-    <w:p>
-      <w:pPr>
-        <w:spacing w:after="120"/>
-        <w:ind w:left="1440" w:firstLine="720"/>
-      </w:pPr>
-      <w:proofErr w:type="spellStart"/>
-      <w:r>
-        <w:t>tef.plot_PP</w:t>
+      <w:proofErr w:type="spellStart"/>
+      <w:proofErr w:type="gramStart"/>
+      <w:r>
+        <w:t>tef.plot</w:t>
+      </w:r>
+      <w:proofErr w:type="gramEnd"/>
+      <w:r>
+        <w:t>_PP</w:t>
       </w:r>
       <w:proofErr w:type="spellEnd"/>
     </w:p>
@@ -675,10 +777,18 @@
         <w:t>e</w:t>
       </w:r>
       <w:r>
-        <w:t xml:space="preserve"> described by Baker-Jarvis et al.</w:t>
-      </w:r>
-      <w:r>
-        <w:t xml:space="preserve">, but provides a very similar </w:t>
+        <w:t xml:space="preserve"> described by Baker-Jarvis </w:t>
+      </w:r>
+      <w:proofErr w:type="gramStart"/>
+      <w:r>
+        <w:t>et al.</w:t>
+      </w:r>
+      <w:r>
+        <w:t>, but</w:t>
+      </w:r>
+      <w:proofErr w:type="gramEnd"/>
+      <w:r>
+        <w:t xml:space="preserve"> provides a very similar </w:t>
       </w:r>
       <w:r>
         <w:t>line shape that still obeys the Kramer-</w:t>
@@ -1893,7 +2003,6 @@
         </w:rPr>
         <w:t xml:space="preserve"> terms represent 2</w:t>
       </w:r>
-      <w:proofErr w:type="spellStart"/>
       <w:r>
         <w:rPr>
           <w:rFonts w:eastAsiaTheme="minorEastAsia"/>
@@ -1901,7 +2010,6 @@
         </w:rPr>
         <w:t>nd</w:t>
       </w:r>
-      <w:proofErr w:type="spellEnd"/>
       <w:r>
         <w:rPr>
           <w:rFonts w:eastAsiaTheme="minorEastAsia"/>
@@ -2185,7 +2293,15 @@
         <w:t xml:space="preserve"> values which are reported in the table </w:t>
       </w:r>
       <w:r>
-        <w:t xml:space="preserve">output can be helpful for determining the appropriate number of poles, but are </w:t>
+        <w:t xml:space="preserve">output can be helpful for determining the appropriate number of </w:t>
+      </w:r>
+      <w:proofErr w:type="gramStart"/>
+      <w:r>
+        <w:t>poles, but</w:t>
+      </w:r>
+      <w:proofErr w:type="gramEnd"/>
+      <w:r>
+        <w:t xml:space="preserve"> are </w:t>
       </w:r>
       <w:r>
         <w:t xml:space="preserve">significantly influenced by noise in the data; noisier data will </w:t>
@@ -2221,8 +2337,13 @@
         <w:ind w:left="2160"/>
       </w:pPr>
       <w:proofErr w:type="spellStart"/>
-      <w:r>
-        <w:t>tef.lm_initialfit</w:t>
+      <w:proofErr w:type="gramStart"/>
+      <w:r>
+        <w:t>tef.lm</w:t>
+      </w:r>
+      <w:proofErr w:type="gramEnd"/>
+      <w:r>
+        <w:t>_initialfit</w:t>
       </w:r>
       <w:proofErr w:type="spellEnd"/>
     </w:p>
@@ -2284,8 +2405,13 @@
         <w:ind w:left="2880"/>
       </w:pPr>
       <w:proofErr w:type="spellStart"/>
-      <w:r>
-        <w:t>tef.lm_plot_initfit</w:t>
+      <w:proofErr w:type="gramStart"/>
+      <w:r>
+        <w:t>tef.lm</w:t>
+      </w:r>
+      <w:proofErr w:type="gramEnd"/>
+      <w:r>
+        <w:t>_plot_initfit</w:t>
       </w:r>
       <w:proofErr w:type="spellEnd"/>
       <w:r>
@@ -2316,8 +2442,13 @@
         <w:ind w:left="2160" w:firstLine="720"/>
       </w:pPr>
       <w:proofErr w:type="spellStart"/>
-      <w:r>
-        <w:t>tef.lm_plot_initfit</w:t>
+      <w:proofErr w:type="gramStart"/>
+      <w:r>
+        <w:t>tef.lm</w:t>
+      </w:r>
+      <w:proofErr w:type="gramEnd"/>
+      <w:r>
+        <w:t>_plot_initfit</w:t>
       </w:r>
       <w:proofErr w:type="spellEnd"/>
       <w:r>
@@ -2532,8 +2663,13 @@
         <w:spacing w:after="120"/>
         <w:ind w:left="2160" w:firstLine="720"/>
       </w:pPr>
-      <w:r>
-        <w:t>tef.lm_estimate_x0('MuNPoles1',1,'EpsNPoles1',1)</w:t>
+      <w:proofErr w:type="gramStart"/>
+      <w:r>
+        <w:t>tef.lm</w:t>
+      </w:r>
+      <w:proofErr w:type="gramEnd"/>
+      <w:r>
+        <w:t>_estimate_x0('MuNPoles1',1,'EpsNPoles1',1)</w:t>
       </w:r>
     </w:p>
     <w:p>
@@ -2601,8 +2737,13 @@
         <w:spacing w:after="120"/>
         <w:ind w:left="2160" w:firstLine="720"/>
       </w:pPr>
-      <w:r>
-        <w:t>tef.lm_estimate_x0('MuNPoles1',1,'EpsNPoles1',</w:t>
+      <w:proofErr w:type="gramStart"/>
+      <w:r>
+        <w:t>tef.lm</w:t>
+      </w:r>
+      <w:proofErr w:type="gramEnd"/>
+      <w:r>
+        <w:t>_estimate_x0('MuNPoles1',1,'EpsNPoles1',</w:t>
       </w:r>
       <w:r>
         <w:t>3</w:t>
@@ -2785,7 +2926,15 @@
         <w:t xml:space="preserve">, there are multiple sets of permittivity and permeability that </w:t>
       </w:r>
       <w:r>
-        <w:t xml:space="preserve">yield the same S parameters. In order to </w:t>
+        <w:t xml:space="preserve">yield the same S parameters. </w:t>
+      </w:r>
+      <w:proofErr w:type="gramStart"/>
+      <w:r>
+        <w:t>In order to</w:t>
+      </w:r>
+      <w:proofErr w:type="gramEnd"/>
+      <w:r>
+        <w:t xml:space="preserve"> </w:t>
       </w:r>
       <w:r>
         <w:t xml:space="preserve">converge to the desired branch, </w:t>
@@ -2839,8 +2988,13 @@
         <w:ind w:left="2160" w:firstLine="720"/>
       </w:pPr>
       <w:proofErr w:type="spellStart"/>
-      <w:r>
-        <w:t>tef.lm_lsqfit</w:t>
+      <w:proofErr w:type="gramStart"/>
+      <w:r>
+        <w:t>tef.lm</w:t>
+      </w:r>
+      <w:proofErr w:type="gramEnd"/>
+      <w:r>
+        <w:t>_lsqfit</w:t>
       </w:r>
       <w:proofErr w:type="spellEnd"/>
     </w:p>
@@ -2873,8 +3027,13 @@
         <w:tab/>
       </w:r>
       <w:proofErr w:type="spellStart"/>
-      <w:r>
-        <w:t>tef.lm_lsqfit</w:t>
+      <w:proofErr w:type="gramStart"/>
+      <w:r>
+        <w:t>tef.lm</w:t>
+      </w:r>
+      <w:proofErr w:type="gramEnd"/>
+      <w:r>
+        <w:t>_lsqfit</w:t>
       </w:r>
       <w:proofErr w:type="spellEnd"/>
       <w:r>
@@ -2941,7 +3100,14 @@
       </w:pPr>
       <w:r>
         <w:tab/>
-        <w:t>tef.lm_lsqfit(‘MultiStart</w:t>
+      </w:r>
+      <w:proofErr w:type="gramStart"/>
+      <w:r>
+        <w:t>tef.lm</w:t>
+      </w:r>
+      <w:proofErr w:type="gramEnd"/>
+      <w:r>
+        <w:t>_lsqfit(‘MultiStart</w:t>
       </w:r>
       <w:r>
         <w:t>Points</w:t>
@@ -2995,8 +3161,13 @@
         <w:tab/>
       </w:r>
       <w:proofErr w:type="spellStart"/>
-      <w:r>
-        <w:t>tef.lm_lsqfit</w:t>
+      <w:proofErr w:type="gramStart"/>
+      <w:r>
+        <w:t>tef.lm</w:t>
+      </w:r>
+      <w:proofErr w:type="gramEnd"/>
+      <w:r>
+        <w:t>_lsqfit</w:t>
       </w:r>
       <w:proofErr w:type="spellEnd"/>
       <w:r>
@@ -3055,8 +3226,13 @@
         <w:ind w:left="2160" w:firstLine="720"/>
       </w:pPr>
       <w:proofErr w:type="spellStart"/>
-      <w:r>
-        <w:t>tef.lm_plot_Sfit</w:t>
+      <w:proofErr w:type="gramStart"/>
+      <w:r>
+        <w:t>tef.lm</w:t>
+      </w:r>
+      <w:proofErr w:type="gramEnd"/>
+      <w:r>
+        <w:t>_plot_Sfit</w:t>
       </w:r>
       <w:proofErr w:type="spellEnd"/>
     </w:p>
@@ -3081,8 +3257,13 @@
         <w:ind w:left="2160" w:firstLine="720"/>
       </w:pPr>
       <w:proofErr w:type="spellStart"/>
-      <w:r>
-        <w:t>tef.lm_plot_PPfit</w:t>
+      <w:proofErr w:type="gramStart"/>
+      <w:r>
+        <w:t>tef.lm</w:t>
+      </w:r>
+      <w:proofErr w:type="gramEnd"/>
+      <w:r>
+        <w:t>_plot_PPfit</w:t>
       </w:r>
       <w:proofErr w:type="spellEnd"/>
     </w:p>
@@ -3150,8 +3331,13 @@
         <w:t xml:space="preserve">out = </w:t>
       </w:r>
       <w:proofErr w:type="spellStart"/>
-      <w:r>
-        <w:t>tef.lm_output</w:t>
+      <w:proofErr w:type="gramStart"/>
+      <w:r>
+        <w:t>tef.lm</w:t>
+      </w:r>
+      <w:proofErr w:type="gramEnd"/>
+      <w:r>
+        <w:t>_output</w:t>
       </w:r>
       <w:proofErr w:type="spellEnd"/>
       <w:r>
@@ -3180,8 +3366,13 @@
         <w:spacing w:after="120"/>
         <w:ind w:left="2160" w:firstLine="720"/>
       </w:pPr>
-      <w:r>
-        <w:t>tef.lm_output('SaveFile','fit_results/lmOut_X_band_teflon_notape.txt');</w:t>
+      <w:proofErr w:type="gramStart"/>
+      <w:r>
+        <w:t>tef.lm</w:t>
+      </w:r>
+      <w:proofErr w:type="gramEnd"/>
+      <w:r>
+        <w:t>_output('SaveFile','fit_results/lmOut_X_band_teflon_notape.txt');</w:t>
       </w:r>
     </w:p>
     <w:p>
@@ -3677,8 +3868,13 @@
         <w:t>PoleFreq</w:t>
       </w:r>
       <w:proofErr w:type="spellEnd"/>
-      <w:r>
-        <w:t>',[5e9</w:t>
+      <w:proofErr w:type="gramStart"/>
+      <w:r>
+        <w:t>',[</w:t>
+      </w:r>
+      <w:proofErr w:type="gramEnd"/>
+      <w:r>
+        <w:t>5e9</w:t>
       </w:r>
       <w:r>
         <w:t xml:space="preserve"> 1e10</w:t>
@@ -3842,7 +4038,15 @@
         <w:spacing w:after="120"/>
       </w:pPr>
       <w:r>
-        <w:t xml:space="preserve">Finally, the model results can saved </w:t>
+        <w:t xml:space="preserve">Finally, the model results can </w:t>
+      </w:r>
+      <w:proofErr w:type="gramStart"/>
+      <w:r>
+        <w:t>saved</w:t>
+      </w:r>
+      <w:proofErr w:type="gramEnd"/>
+      <w:r>
+        <w:t xml:space="preserve"> </w:t>
       </w:r>
       <w:r>
         <w:t xml:space="preserve">to a file </w:t>
@@ -3862,7 +4066,15 @@
         <w:t xml:space="preserve">. This </w:t>
       </w:r>
       <w:r>
-        <w:t xml:space="preserve">function operates in exactly the same way as </w:t>
+        <w:t xml:space="preserve">function operates in </w:t>
+      </w:r>
+      <w:proofErr w:type="gramStart"/>
+      <w:r>
+        <w:t>exactly the same</w:t>
+      </w:r>
+      <w:proofErr w:type="gramEnd"/>
+      <w:r>
+        <w:t xml:space="preserve"> way as </w:t>
       </w:r>
       <w:proofErr w:type="spellStart"/>
       <w:r>
@@ -3881,7 +4093,15 @@
         <w:t xml:space="preserve">’, filename is passed, the result is saved to </w:t>
       </w:r>
       <w:r>
-        <w:t xml:space="preserve">file; otherwise it is </w:t>
+        <w:t xml:space="preserve">file; </w:t>
+      </w:r>
+      <w:proofErr w:type="gramStart"/>
+      <w:r>
+        <w:t>otherwise</w:t>
+      </w:r>
+      <w:proofErr w:type="gramEnd"/>
+      <w:r>
+        <w:t xml:space="preserve"> it is </w:t>
       </w:r>
       <w:r>
         <w:t>stored in a variable.</w:t>
@@ -3893,8 +4113,13 @@
         <w:ind w:left="1440" w:firstLine="720"/>
       </w:pPr>
       <w:r>
-        <w:t>tef.de_output('SaveFile','fit_results/deOut_X_band_teflon_notape.txt');</w:t>
-      </w:r>
+        <w:t>tef.de_output('SaveFile','fit_results/deOut_X_band_teflon_notape.txt'</w:t>
+      </w:r>
+      <w:proofErr w:type="gramStart"/>
+      <w:r>
+        <w:t>);</w:t>
+      </w:r>
+      <w:proofErr w:type="gramEnd"/>
     </w:p>
     <w:p>
       <w:pPr>
@@ -4000,8 +4225,13 @@
         <w:t xml:space="preserve"> class for S parameter processing. Use to load and store data, extract via NRW/NNI, and fit </w:t>
       </w:r>
       <w:r>
-        <w:t>Laurent model and/or dielectric model</w:t>
-      </w:r>
+        <w:t xml:space="preserve">Laurent model and/or dielectric </w:t>
+      </w:r>
+      <w:proofErr w:type="gramStart"/>
+      <w:r>
+        <w:t>model</w:t>
+      </w:r>
+      <w:proofErr w:type="gramEnd"/>
     </w:p>
     <w:p>
       <w:pPr>
@@ -4018,10 +4248,12 @@
         <w:t xml:space="preserve">each property can be accessed via </w:t>
       </w:r>
       <w:proofErr w:type="spellStart"/>
+      <w:proofErr w:type="gramStart"/>
       <w:r>
         <w:t>obj.propertyname</w:t>
       </w:r>
       <w:proofErr w:type="spellEnd"/>
+      <w:proofErr w:type="gramEnd"/>
       <w:r>
         <w:t>)</w:t>
       </w:r>
@@ -4034,8 +4266,13 @@
           <w:numId w:val="2"/>
         </w:numPr>
       </w:pPr>
-      <w:r>
-        <w:t>L : sample thickness</w:t>
+      <w:proofErr w:type="gramStart"/>
+      <w:r>
+        <w:t>L :</w:t>
+      </w:r>
+      <w:proofErr w:type="gramEnd"/>
+      <w:r>
+        <w:t xml:space="preserve"> sample thickness</w:t>
       </w:r>
     </w:p>
     <w:p>
@@ -4086,8 +4323,13 @@
       </w:r>
       <w:proofErr w:type="spellEnd"/>
       <w:r>
-        <w:t>: extracted permittivity and permeability</w:t>
-      </w:r>
+        <w:t xml:space="preserve">: extracted permittivity and </w:t>
+      </w:r>
+      <w:proofErr w:type="gramStart"/>
+      <w:r>
+        <w:t>permeability</w:t>
+      </w:r>
+      <w:proofErr w:type="gramEnd"/>
     </w:p>
     <w:p>
       <w:pPr>
@@ -4318,8 +4560,13 @@
         <w:t>internal variables from Laurent model fit</w:t>
       </w:r>
       <w:r>
-        <w:t>, stored for troubleshooting</w:t>
-      </w:r>
+        <w:t xml:space="preserve">, stored for </w:t>
+      </w:r>
+      <w:proofErr w:type="gramStart"/>
+      <w:r>
+        <w:t>troubleshooting</w:t>
+      </w:r>
+      <w:proofErr w:type="gramEnd"/>
     </w:p>
     <w:p>
       <w:pPr>
@@ -4358,8 +4605,13 @@
         <w:t xml:space="preserve"> </w:t>
       </w:r>
       <w:r>
-        <w:t>internal variables from dielectric model fit, stored for troubleshooting</w:t>
-      </w:r>
+        <w:t xml:space="preserve">internal variables from dielectric model fit, stored for </w:t>
+      </w:r>
+      <w:proofErr w:type="gramStart"/>
+      <w:r>
+        <w:t>troubleshooting</w:t>
+      </w:r>
+      <w:proofErr w:type="gramEnd"/>
     </w:p>
     <w:p>
       <w:pPr>
@@ -4382,7 +4634,11 @@
         </w:numPr>
       </w:pPr>
       <w:r>
-        <w:t>load(file</w:t>
+        <w:t>load(</w:t>
+      </w:r>
+      <w:proofErr w:type="gramStart"/>
+      <w:r>
+        <w:t>file</w:t>
       </w:r>
       <w:r>
         <w:t>name</w:t>
@@ -4391,7 +4647,11 @@
         <w:t>,</w:t>
       </w:r>
       <w:r>
-        <w:t>&lt;options&gt;</w:t>
+        <w:t>&lt;</w:t>
+      </w:r>
+      <w:proofErr w:type="gramEnd"/>
+      <w:r>
+        <w:t>options&gt;</w:t>
       </w:r>
       <w:r>
         <w:t>)</w:t>
@@ -4415,8 +4675,13 @@
         </w:numPr>
       </w:pPr>
       <w:r>
-        <w:t>filename: full name (with extension) of data file to load. If the file is not in the working directory, filename must specify the path to the file</w:t>
-      </w:r>
+        <w:t xml:space="preserve">filename: full name (with extension) of data file to load. If the file is not in the working directory, filename must specify the path to the </w:t>
+      </w:r>
+      <w:proofErr w:type="gramStart"/>
+      <w:r>
+        <w:t>file</w:t>
+      </w:r>
+      <w:proofErr w:type="gramEnd"/>
     </w:p>
     <w:p>
       <w:pPr>
@@ -4459,7 +4724,15 @@
         </w:numPr>
       </w:pPr>
       <w:r>
-        <w:t>extract(meth,&lt;options&gt;)</w:t>
+        <w:t>extract(</w:t>
+      </w:r>
+      <w:proofErr w:type="gramStart"/>
+      <w:r>
+        <w:t>meth,&lt;</w:t>
+      </w:r>
+      <w:proofErr w:type="gramEnd"/>
+      <w:r>
+        <w:t>options&gt;)</w:t>
       </w:r>
       <w:r>
         <w:t>: perform NRW or NNI extraction to get permittivity and permeability</w:t>
@@ -4488,10 +4761,12 @@
         <w:t>’ or ‘</w:t>
       </w:r>
       <w:proofErr w:type="spellStart"/>
+      <w:proofErr w:type="gramStart"/>
       <w:r>
         <w:t>nni</w:t>
       </w:r>
       <w:proofErr w:type="spellEnd"/>
+      <w:proofErr w:type="gramEnd"/>
       <w:r>
         <w:t>’</w:t>
       </w:r>
@@ -4571,8 +4846,13 @@
         <w:t xml:space="preserve">: </w:t>
       </w:r>
       <w:r>
-        <w:t>plot extracted mu and epsilon vs. frequency</w:t>
-      </w:r>
+        <w:t xml:space="preserve">plot extracted mu and epsilon vs. </w:t>
+      </w:r>
+      <w:proofErr w:type="gramStart"/>
+      <w:r>
+        <w:t>frequency</w:t>
+      </w:r>
+      <w:proofErr w:type="gramEnd"/>
     </w:p>
     <w:p>
       <w:pPr>
@@ -4591,8 +4871,13 @@
         <w:t xml:space="preserve">: plot </w:t>
       </w:r>
       <w:r>
-        <w:t>all measured S parameters vs. frequency</w:t>
-      </w:r>
+        <w:t xml:space="preserve">all measured S parameters vs. </w:t>
+      </w:r>
+      <w:proofErr w:type="gramStart"/>
+      <w:r>
+        <w:t>frequency</w:t>
+      </w:r>
+      <w:proofErr w:type="gramEnd"/>
     </w:p>
     <w:p>
       <w:pPr>
@@ -4623,7 +4908,15 @@
         <w:t xml:space="preserve">Laurent model to </w:t>
       </w:r>
       <w:r>
-        <w:t xml:space="preserve">mu and epsilon with 1st-order poles </w:t>
+        <w:t xml:space="preserve">mu and epsilon with 1st-order </w:t>
+      </w:r>
+      <w:proofErr w:type="gramStart"/>
+      <w:r>
+        <w:t>poles</w:t>
+      </w:r>
+      <w:proofErr w:type="gramEnd"/>
+      <w:r>
+        <w:t xml:space="preserve"> </w:t>
       </w:r>
     </w:p>
     <w:p>
@@ -4675,8 +4968,13 @@
         <w:t>: if true, perform cross-validation for each number of poles and return CV metrics</w:t>
       </w:r>
       <w:r>
-        <w:t>. Default true</w:t>
-      </w:r>
+        <w:t xml:space="preserve">. Default </w:t>
+      </w:r>
+      <w:proofErr w:type="gramStart"/>
+      <w:r>
+        <w:t>true</w:t>
+      </w:r>
+      <w:proofErr w:type="gramEnd"/>
     </w:p>
     <w:p>
       <w:pPr>
@@ -4734,7 +5032,15 @@
       </w:r>
       <w:proofErr w:type="spellEnd"/>
       <w:r>
-        <w:t xml:space="preserve"> will be ignored and fit(s) will be performed only with </w:t>
+        <w:t xml:space="preserve"> will be </w:t>
+      </w:r>
+      <w:proofErr w:type="gramStart"/>
+      <w:r>
+        <w:t>ignored</w:t>
+      </w:r>
+      <w:proofErr w:type="gramEnd"/>
+      <w:r>
+        <w:t xml:space="preserve"> and fit(s) will be performed only with </w:t>
       </w:r>
       <w:proofErr w:type="spellStart"/>
       <w:r>
@@ -4762,10 +5068,12 @@
         <w:t>(</w:t>
       </w:r>
       <w:proofErr w:type="spellStart"/>
+      <w:proofErr w:type="gramStart"/>
       <w:r>
         <w:t>field,NPoles</w:t>
       </w:r>
       <w:proofErr w:type="spellEnd"/>
+      <w:proofErr w:type="gramEnd"/>
       <w:r>
         <w:t xml:space="preserve">): plot initial fit </w:t>
       </w:r>
@@ -4788,8 +5096,13 @@
         </w:numPr>
       </w:pPr>
       <w:r>
-        <w:t>field: which field to plot. Must be ‘mu’ or ‘eps’</w:t>
-      </w:r>
+        <w:t>field: which field to plot. Must be ‘mu’ or ‘</w:t>
+      </w:r>
+      <w:proofErr w:type="gramStart"/>
+      <w:r>
+        <w:t>eps’</w:t>
+      </w:r>
+      <w:proofErr w:type="gramEnd"/>
     </w:p>
     <w:p>
       <w:pPr>
@@ -4823,8 +5136,13 @@
         <w:t>&lt;options&gt;)</w:t>
       </w:r>
       <w:r>
-        <w:t>: get initial parameter vectors for mu and epsilon fits</w:t>
-      </w:r>
+        <w:t xml:space="preserve">: get initial parameter vectors for mu and epsilon </w:t>
+      </w:r>
+      <w:proofErr w:type="gramStart"/>
+      <w:r>
+        <w:t>fits</w:t>
+      </w:r>
+      <w:proofErr w:type="gramEnd"/>
     </w:p>
     <w:p>
       <w:pPr>
@@ -4871,8 +5189,13 @@
         </w:numPr>
       </w:pPr>
       <w:r>
-        <w:t>EstOrd2: if true, estimate initial parameters for 2nd-order poles. If false, initialize 2nd-order poles parameters at zero. Default true</w:t>
-      </w:r>
+        <w:t xml:space="preserve">EstOrd2: if true, estimate initial parameters for 2nd-order poles. If false, initialize 2nd-order poles parameters at zero. Default </w:t>
+      </w:r>
+      <w:proofErr w:type="gramStart"/>
+      <w:r>
+        <w:t>true</w:t>
+      </w:r>
+      <w:proofErr w:type="gramEnd"/>
     </w:p>
     <w:p>
       <w:pPr>
@@ -4883,8 +5206,13 @@
         </w:numPr>
       </w:pPr>
       <w:r>
-        <w:t>MuNPoles1: number of 1st-order poles to use for mu. If specified, overrides NPoles1</w:t>
-      </w:r>
+        <w:t xml:space="preserve">MuNPoles1: number of 1st-order poles to use for mu. If specified, overrides </w:t>
+      </w:r>
+      <w:proofErr w:type="gramStart"/>
+      <w:r>
+        <w:t>NPoles1</w:t>
+      </w:r>
+      <w:proofErr w:type="gramEnd"/>
     </w:p>
     <w:p>
       <w:pPr>
@@ -4895,8 +5223,13 @@
         </w:numPr>
       </w:pPr>
       <w:r>
-        <w:t>EpsNPoles1: number of 1st-order poles to use for eps. If specified, overrides NPoles1</w:t>
-      </w:r>
+        <w:t xml:space="preserve">EpsNPoles1: number of 1st-order poles to use for eps. If specified, overrides </w:t>
+      </w:r>
+      <w:proofErr w:type="gramStart"/>
+      <w:r>
+        <w:t>NPoles1</w:t>
+      </w:r>
+      <w:proofErr w:type="gramEnd"/>
     </w:p>
     <w:p>
       <w:pPr>
@@ -4915,8 +5248,13 @@
         <w:t>(</w:t>
       </w:r>
       <w:r>
-        <w:t>&lt;options&gt;): perform least-squares fit of Laurent model to measured S parameters</w:t>
-      </w:r>
+        <w:t xml:space="preserve">&lt;options&gt;): perform least-squares fit of Laurent model to measured S </w:t>
+      </w:r>
+      <w:proofErr w:type="gramStart"/>
+      <w:r>
+        <w:t>parameters</w:t>
+      </w:r>
+      <w:proofErr w:type="gramEnd"/>
     </w:p>
     <w:p>
       <w:pPr>
@@ -5016,8 +5354,13 @@
         <w:t>points</w:t>
       </w:r>
       <w:r>
-        <w:t>. Default true</w:t>
-      </w:r>
+        <w:t xml:space="preserve">. Default </w:t>
+      </w:r>
+      <w:proofErr w:type="gramStart"/>
+      <w:r>
+        <w:t>true</w:t>
+      </w:r>
+      <w:proofErr w:type="gramEnd"/>
     </w:p>
     <w:p>
       <w:pPr>
@@ -5088,8 +5431,13 @@
         <w:t xml:space="preserve"> points (only shift 2nd-order poles)</w:t>
       </w:r>
       <w:r>
-        <w:t>. Default false</w:t>
-      </w:r>
+        <w:t xml:space="preserve">. Default </w:t>
+      </w:r>
+      <w:proofErr w:type="gramStart"/>
+      <w:r>
+        <w:t>false</w:t>
+      </w:r>
+      <w:proofErr w:type="gramEnd"/>
     </w:p>
     <w:p>
       <w:pPr>
@@ -5129,8 +5477,13 @@
       </w:r>
       <w:proofErr w:type="spellEnd"/>
       <w:r>
-        <w:t>: plot Laurent model fit of S parameters</w:t>
-      </w:r>
+        <w:t xml:space="preserve">: plot Laurent model fit of S </w:t>
+      </w:r>
+      <w:proofErr w:type="gramStart"/>
+      <w:r>
+        <w:t>parameters</w:t>
+      </w:r>
+      <w:proofErr w:type="gramEnd"/>
     </w:p>
     <w:p>
       <w:pPr>
@@ -5149,8 +5502,13 @@
         <w:t xml:space="preserve">: plot Laurent model fit of </w:t>
       </w:r>
       <w:r>
-        <w:t>permittivity and permeability</w:t>
-      </w:r>
+        <w:t xml:space="preserve">permittivity and </w:t>
+      </w:r>
+      <w:proofErr w:type="gramStart"/>
+      <w:r>
+        <w:t>permeability</w:t>
+      </w:r>
+      <w:proofErr w:type="gramEnd"/>
     </w:p>
     <w:p>
       <w:pPr>
@@ -5178,8 +5536,13 @@
         <w:t xml:space="preserve">model results, including </w:t>
       </w:r>
       <w:r>
-        <w:t>measured S parameters, extracted mu and epsilon, and Laurent model fits of S parameters, mu, and epsilon</w:t>
-      </w:r>
+        <w:t xml:space="preserve">measured S parameters, extracted mu and epsilon, and Laurent model fits of S parameters, mu, and </w:t>
+      </w:r>
+      <w:proofErr w:type="gramStart"/>
+      <w:r>
+        <w:t>epsilon</w:t>
+      </w:r>
+      <w:proofErr w:type="gramEnd"/>
     </w:p>
     <w:p>
       <w:pPr>
@@ -5219,8 +5582,13 @@
         <w:t>filename; otherwise, output results to variable.</w:t>
       </w:r>
       <w:r>
-        <w:t xml:space="preserve"> If the file is not in the working directory, filename must specify the path to the file</w:t>
-      </w:r>
+        <w:t xml:space="preserve"> If the file is not in the working directory, filename must specify the path to the </w:t>
+      </w:r>
+      <w:proofErr w:type="gramStart"/>
+      <w:r>
+        <w:t>file</w:t>
+      </w:r>
+      <w:proofErr w:type="gramEnd"/>
     </w:p>
     <w:p>
       <w:pPr>
@@ -5243,8 +5611,13 @@
         <w:t>estimate initial parameters for dielectric model</w:t>
       </w:r>
       <w:r>
-        <w:t xml:space="preserve"> by fitting poles to extracted epsilon</w:t>
-      </w:r>
+        <w:t xml:space="preserve"> by fitting poles to extracted </w:t>
+      </w:r>
+      <w:proofErr w:type="gramStart"/>
+      <w:r>
+        <w:t>epsilon</w:t>
+      </w:r>
+      <w:proofErr w:type="gramEnd"/>
     </w:p>
     <w:p>
       <w:pPr>
@@ -5323,8 +5696,13 @@
         <w:t>(&lt;options&gt;)</w:t>
       </w:r>
       <w:r>
-        <w:t>: perform least-squares fit of dielectric model to measured S parameters</w:t>
-      </w:r>
+        <w:t xml:space="preserve">: perform least-squares fit of dielectric model to measured S </w:t>
+      </w:r>
+      <w:proofErr w:type="gramStart"/>
+      <w:r>
+        <w:t>parameters</w:t>
+      </w:r>
+      <w:proofErr w:type="gramEnd"/>
     </w:p>
     <w:p>
       <w:pPr>
@@ -5399,8 +5777,13 @@
       </w:r>
       <w:proofErr w:type="spellEnd"/>
       <w:r>
-        <w:t>: if true, start the optimization from multiple random initial points. Default true</w:t>
-      </w:r>
+        <w:t xml:space="preserve">: if true, start the optimization from multiple random initial points. Default </w:t>
+      </w:r>
+      <w:proofErr w:type="gramStart"/>
+      <w:r>
+        <w:t>true</w:t>
+      </w:r>
+      <w:proofErr w:type="gramEnd"/>
     </w:p>
     <w:p>
       <w:pPr>
@@ -5445,8 +5828,13 @@
       </w:r>
       <w:proofErr w:type="spellEnd"/>
       <w:r>
-        <w:t>: plot dielectric model fit of S parameters</w:t>
-      </w:r>
+        <w:t xml:space="preserve">: plot dielectric model fit of S </w:t>
+      </w:r>
+      <w:proofErr w:type="gramStart"/>
+      <w:r>
+        <w:t>parameters</w:t>
+      </w:r>
+      <w:proofErr w:type="gramEnd"/>
     </w:p>
     <w:p>
       <w:pPr>
@@ -5462,8 +5850,13 @@
       </w:r>
       <w:proofErr w:type="spellEnd"/>
       <w:r>
-        <w:t>: plot dielectric model fit of permittivity and permeability</w:t>
-      </w:r>
+        <w:t xml:space="preserve">: plot dielectric model fit of permittivity and </w:t>
+      </w:r>
+      <w:proofErr w:type="gramStart"/>
+      <w:r>
+        <w:t>permeability</w:t>
+      </w:r>
+      <w:proofErr w:type="gramEnd"/>
     </w:p>
     <w:p>
       <w:pPr>
@@ -5479,8 +5872,13 @@
       </w:r>
       <w:proofErr w:type="spellEnd"/>
       <w:r>
-        <w:t>(&lt;options&gt;): output full dielectric model results, including measured S parameters, extracted mu and epsilon, and Laurent model fits of S parameters, mu, and epsilon</w:t>
-      </w:r>
+        <w:t xml:space="preserve">(&lt;options&gt;): output full dielectric model results, including measured S parameters, extracted mu and epsilon, and Laurent model fits of S parameters, mu, and </w:t>
+      </w:r>
+      <w:proofErr w:type="gramStart"/>
+      <w:r>
+        <w:t>epsilon</w:t>
+      </w:r>
+      <w:proofErr w:type="gramEnd"/>
     </w:p>
     <w:p>
       <w:pPr>
@@ -5508,8 +5906,13 @@
       </w:r>
       <w:proofErr w:type="spellEnd"/>
       <w:r>
-        <w:t>: filename to which to save results. if specified, save output to filename; otherwise, output results to variable. If the file is not in the working directory, filename must specify the path to the file</w:t>
-      </w:r>
+        <w:t xml:space="preserve">: filename to which to save results. if specified, save output to filename; otherwise, output results to variable. If the file is not in the working directory, filename must specify the path to the </w:t>
+      </w:r>
+      <w:proofErr w:type="gramStart"/>
+      <w:r>
+        <w:t>file</w:t>
+      </w:r>
+      <w:proofErr w:type="gramEnd"/>
     </w:p>
     <w:p>
       <w:pPr>
@@ -5589,9 +5992,11 @@
       <w:r>
         <w:t xml:space="preserve">magnitude and phase to complex </w:t>
       </w:r>
+      <w:proofErr w:type="gramStart"/>
       <w:r>
         <w:t>values</w:t>
       </w:r>
+      <w:proofErr w:type="gramEnd"/>
     </w:p>
     <w:p>
       <w:pPr>
@@ -5660,8 +6065,13 @@
       </w:r>
       <w:proofErr w:type="spellEnd"/>
       <w:r>
-        <w:t>: load raw files without conversion</w:t>
-      </w:r>
+        <w:t xml:space="preserve">: load raw files without </w:t>
+      </w:r>
+      <w:proofErr w:type="gramStart"/>
+      <w:r>
+        <w:t>conversion</w:t>
+      </w:r>
+      <w:proofErr w:type="gramEnd"/>
     </w:p>
     <w:p>
       <w:pPr>
@@ -5737,8 +6147,13 @@
         <w:t xml:space="preserve">obtain </w:t>
       </w:r>
       <w:r>
-        <w:t>permittivity and permeability</w:t>
-      </w:r>
+        <w:t xml:space="preserve">permittivity and </w:t>
+      </w:r>
+      <w:proofErr w:type="gramStart"/>
+      <w:r>
+        <w:t>permeability</w:t>
+      </w:r>
+      <w:proofErr w:type="gramEnd"/>
     </w:p>
     <w:p>
       <w:pPr>
@@ -5782,9 +6197,14 @@
       </w:r>
       <w:proofErr w:type="spellStart"/>
       <w:r>
-        <w:t>loadconvert_raw</w:t>
-      </w:r>
-      <w:proofErr w:type="spellEnd"/>
+        <w:t>loadconvert_</w:t>
+      </w:r>
+      <w:proofErr w:type="gramStart"/>
+      <w:r>
+        <w:t>raw</w:t>
+      </w:r>
+      <w:proofErr w:type="spellEnd"/>
+      <w:proofErr w:type="gramEnd"/>
     </w:p>
     <w:p>
       <w:pPr>
@@ -5799,8 +6219,13 @@
         </w:rPr>
       </w:pPr>
       <w:r>
-        <w:t>sample thickness, L</w:t>
-      </w:r>
+        <w:t xml:space="preserve">sample thickness, </w:t>
+      </w:r>
+      <w:proofErr w:type="gramStart"/>
+      <w:r>
+        <w:t>L</w:t>
+      </w:r>
+      <w:proofErr w:type="gramEnd"/>
     </w:p>
     <w:p>
       <w:pPr>
@@ -5873,8 +6298,13 @@
       </w:r>
       <w:proofErr w:type="spellEnd"/>
       <w:r>
-        <w:t>: calculate wavenumber</w:t>
-      </w:r>
+        <w:t xml:space="preserve">: calculate </w:t>
+      </w:r>
+      <w:proofErr w:type="gramStart"/>
+      <w:r>
+        <w:t>wavenumber</w:t>
+      </w:r>
+      <w:proofErr w:type="gramEnd"/>
     </w:p>
     <w:p>
       <w:pPr>
@@ -5894,8 +6324,13 @@
       </w:r>
       <w:proofErr w:type="spellEnd"/>
       <w:r>
-        <w:t>: calculate big lambda</w:t>
-      </w:r>
+        <w:t xml:space="preserve">: calculate big </w:t>
+      </w:r>
+      <w:proofErr w:type="gramStart"/>
+      <w:r>
+        <w:t>lambda</w:t>
+      </w:r>
+      <w:proofErr w:type="gramEnd"/>
     </w:p>
     <w:p>
       <w:pPr>
@@ -5918,8 +6353,13 @@
       </w:r>
       <w:proofErr w:type="spellEnd"/>
       <w:r>
-        <w:t>: calculate reflection coefficient</w:t>
-      </w:r>
+        <w:t xml:space="preserve">: calculate reflection </w:t>
+      </w:r>
+      <w:proofErr w:type="gramStart"/>
+      <w:r>
+        <w:t>coefficient</w:t>
+      </w:r>
+      <w:proofErr w:type="gramEnd"/>
     </w:p>
     <w:p>
       <w:pPr>
@@ -5939,8 +6379,13 @@
       </w:r>
       <w:proofErr w:type="spellEnd"/>
       <w:r>
-        <w:t>: calculate transmission coefficient</w:t>
-      </w:r>
+        <w:t xml:space="preserve">: calculate transmission </w:t>
+      </w:r>
+      <w:proofErr w:type="gramStart"/>
+      <w:r>
+        <w:t>coefficient</w:t>
+      </w:r>
+      <w:proofErr w:type="gramEnd"/>
     </w:p>
     <w:p>
       <w:pPr>
@@ -5960,8 +6405,13 @@
       </w:r>
       <w:proofErr w:type="spellEnd"/>
       <w:r>
-        <w:t>: calculate Z term</w:t>
-      </w:r>
+        <w:t xml:space="preserve">: calculate Z </w:t>
+      </w:r>
+      <w:proofErr w:type="gramStart"/>
+      <w:r>
+        <w:t>term</w:t>
+      </w:r>
+      <w:proofErr w:type="gramEnd"/>
     </w:p>
     <w:p>
       <w:pPr>
@@ -6086,9 +6536,11 @@
       <w:r>
         <w:t xml:space="preserve">Sample thickness, </w:t>
       </w:r>
+      <w:proofErr w:type="gramStart"/>
       <w:r>
         <w:t>L</w:t>
       </w:r>
+      <w:proofErr w:type="gramEnd"/>
     </w:p>
     <w:p>
       <w:pPr>
@@ -6153,8 +6605,13 @@
         <w:t xml:space="preserve">material </w:t>
       </w:r>
       <w:r>
-        <w:t>propagation constant gamma</w:t>
-      </w:r>
+        <w:t xml:space="preserve">propagation constant </w:t>
+      </w:r>
+      <w:proofErr w:type="gramStart"/>
+      <w:r>
+        <w:t>gamma</w:t>
+      </w:r>
+      <w:proofErr w:type="gramEnd"/>
     </w:p>
     <w:p>
       <w:pPr>
@@ -6174,8 +6631,13 @@
         <w:t xml:space="preserve">air </w:t>
       </w:r>
       <w:r>
-        <w:t>propagation constant gamma_0</w:t>
-      </w:r>
+        <w:t>propagation constant gamma_</w:t>
+      </w:r>
+      <w:proofErr w:type="gramStart"/>
+      <w:r>
+        <w:t>0</w:t>
+      </w:r>
+      <w:proofErr w:type="gramEnd"/>
     </w:p>
     <w:p>
       <w:pPr>
@@ -6191,8 +6653,13 @@
       </w:r>
       <w:proofErr w:type="spellEnd"/>
       <w:r>
-        <w:t>: calculate reflection coefficient</w:t>
-      </w:r>
+        <w:t xml:space="preserve">: calculate reflection </w:t>
+      </w:r>
+      <w:proofErr w:type="gramStart"/>
+      <w:r>
+        <w:t>coefficient</w:t>
+      </w:r>
+      <w:proofErr w:type="gramEnd"/>
     </w:p>
     <w:p>
       <w:pPr>
@@ -6211,8 +6678,13 @@
       </w:r>
       <w:proofErr w:type="spellEnd"/>
       <w:r>
-        <w:t>: calculate rotational term</w:t>
-      </w:r>
+        <w:t xml:space="preserve">: calculate rotational </w:t>
+      </w:r>
+      <w:proofErr w:type="gramStart"/>
+      <w:r>
+        <w:t>term</w:t>
+      </w:r>
+      <w:proofErr w:type="gramEnd"/>
     </w:p>
     <w:p>
       <w:pPr>
@@ -6228,8 +6700,13 @@
       </w:r>
       <w:proofErr w:type="spellEnd"/>
       <w:r>
-        <w:t>: calculate transmission coefficient</w:t>
-      </w:r>
+        <w:t xml:space="preserve">: calculate transmission </w:t>
+      </w:r>
+      <w:proofErr w:type="gramStart"/>
+      <w:r>
+        <w:t>coefficient</w:t>
+      </w:r>
+      <w:proofErr w:type="gramEnd"/>
     </w:p>
     <w:p>
       <w:pPr>
@@ -6277,8 +6754,13 @@
         <w:t xml:space="preserve">by fitting separate Laurent models to </w:t>
       </w:r>
       <w:r>
-        <w:t>mu and epsilon</w:t>
-      </w:r>
+        <w:t xml:space="preserve">mu and </w:t>
+      </w:r>
+      <w:proofErr w:type="gramStart"/>
+      <w:r>
+        <w:t>epsilon</w:t>
+      </w:r>
+      <w:proofErr w:type="gramEnd"/>
     </w:p>
     <w:p>
       <w:pPr>
@@ -6314,8 +6796,13 @@
       </w:pPr>
       <w:r>
         <w:lastRenderedPageBreak/>
-        <w:t>Number of first-order poles to fit for mu and epsilon</w:t>
-      </w:r>
+        <w:t xml:space="preserve">Number of first-order poles to fit for mu and </w:t>
+      </w:r>
+      <w:proofErr w:type="gramStart"/>
+      <w:r>
+        <w:t>epsilon</w:t>
+      </w:r>
+      <w:proofErr w:type="gramEnd"/>
     </w:p>
     <w:p>
       <w:pPr>
@@ -6326,8 +6813,13 @@
         </w:numPr>
       </w:pPr>
       <w:r>
-        <w:t>Number of second-order poles to fit</w:t>
-      </w:r>
+        <w:t xml:space="preserve">Number of second-order poles to </w:t>
+      </w:r>
+      <w:proofErr w:type="gramStart"/>
+      <w:r>
+        <w:t>fit</w:t>
+      </w:r>
+      <w:proofErr w:type="gramEnd"/>
     </w:p>
     <w:p>
       <w:pPr>
@@ -6502,8 +6994,13 @@
         <w:t xml:space="preserve"> complex</w:t>
       </w:r>
       <w:r>
-        <w:t xml:space="preserve"> Laurent model terms</w:t>
-      </w:r>
+        <w:t xml:space="preserve"> Laurent model </w:t>
+      </w:r>
+      <w:proofErr w:type="gramStart"/>
+      <w:r>
+        <w:t>terms</w:t>
+      </w:r>
+      <w:proofErr w:type="gramEnd"/>
     </w:p>
     <w:p>
       <w:pPr>
@@ -6531,8 +7028,13 @@
         <w:t xml:space="preserve">a real parameter vector. Required for </w:t>
       </w:r>
       <w:r>
-        <w:t>optimization functions</w:t>
-      </w:r>
+        <w:t xml:space="preserve">optimization </w:t>
+      </w:r>
+      <w:proofErr w:type="gramStart"/>
+      <w:r>
+        <w:t>functions</w:t>
+      </w:r>
+      <w:proofErr w:type="gramEnd"/>
     </w:p>
     <w:p>
       <w:pPr>
@@ -6563,10 +7065,12 @@
         <w:t xml:space="preserve"> score of </w:t>
       </w:r>
       <w:proofErr w:type="spellStart"/>
+      <w:proofErr w:type="gramStart"/>
       <w:r>
         <w:t>rationalfit</w:t>
       </w:r>
       <w:proofErr w:type="spellEnd"/>
+      <w:proofErr w:type="gramEnd"/>
     </w:p>
     <w:p>
       <w:pPr>
@@ -6582,8 +7086,13 @@
       </w:r>
       <w:proofErr w:type="spellEnd"/>
       <w:r>
-        <w:t>: evaluate Laurent model</w:t>
-      </w:r>
+        <w:t xml:space="preserve">: evaluate Laurent </w:t>
+      </w:r>
+      <w:proofErr w:type="gramStart"/>
+      <w:r>
+        <w:t>model</w:t>
+      </w:r>
+      <w:proofErr w:type="gramEnd"/>
     </w:p>
     <w:p>
       <w:pPr>
@@ -6629,8 +7138,13 @@
         <w:t xml:space="preserve">: </w:t>
       </w:r>
       <w:r>
-        <w:t>perform least-squares optimization of Laurent model fit to S parameters</w:t>
-      </w:r>
+        <w:t xml:space="preserve">perform least-squares optimization of Laurent model fit to S </w:t>
+      </w:r>
+      <w:proofErr w:type="gramStart"/>
+      <w:r>
+        <w:t>parameters</w:t>
+      </w:r>
+      <w:proofErr w:type="gramEnd"/>
     </w:p>
     <w:p>
       <w:pPr>
@@ -6681,9 +7195,14 @@
       </w:r>
       <w:proofErr w:type="spellStart"/>
       <w:r>
-        <w:t>L_tot</w:t>
-      </w:r>
-      <w:proofErr w:type="spellEnd"/>
+        <w:t>L_</w:t>
+      </w:r>
+      <w:proofErr w:type="gramStart"/>
+      <w:r>
+        <w:t>tot</w:t>
+      </w:r>
+      <w:proofErr w:type="spellEnd"/>
+      <w:proofErr w:type="gramEnd"/>
     </w:p>
     <w:p>
       <w:pPr>
@@ -6818,8 +7337,13 @@
         <w:t xml:space="preserve">struct with internal </w:t>
       </w:r>
       <w:r>
-        <w:t>variables for troubleshooting</w:t>
-      </w:r>
+        <w:t xml:space="preserve">variables for </w:t>
+      </w:r>
+      <w:proofErr w:type="gramStart"/>
+      <w:r>
+        <w:t>troubleshooting</w:t>
+      </w:r>
+      <w:proofErr w:type="gramEnd"/>
     </w:p>
     <w:p>
       <w:pPr>
@@ -6845,8 +7369,13 @@
         <w:t xml:space="preserve">lm_prep_x0: </w:t>
       </w:r>
       <w:r>
-        <w:t>prepares initial guess vector for optimization</w:t>
-      </w:r>
+        <w:t xml:space="preserve">prepares initial guess vector for </w:t>
+      </w:r>
+      <w:proofErr w:type="gramStart"/>
+      <w:r>
+        <w:t>optimization</w:t>
+      </w:r>
+      <w:proofErr w:type="gramEnd"/>
     </w:p>
     <w:p>
       <w:pPr>
@@ -6922,8 +7451,13 @@
         <w:t xml:space="preserve">: determines bounds for each parameter in </w:t>
       </w:r>
       <w:r>
-        <w:t>parameter vector</w:t>
-      </w:r>
+        <w:t xml:space="preserve">parameter </w:t>
+      </w:r>
+      <w:proofErr w:type="gramStart"/>
+      <w:r>
+        <w:t>vector</w:t>
+      </w:r>
+      <w:proofErr w:type="gramEnd"/>
     </w:p>
     <w:p>
       <w:pPr>
@@ -6935,9 +7469,14 @@
       </w:pPr>
       <w:proofErr w:type="spellStart"/>
       <w:r>
-        <w:t>rev_transform</w:t>
-      </w:r>
-      <w:proofErr w:type="spellEnd"/>
+        <w:t>rev_</w:t>
+      </w:r>
+      <w:proofErr w:type="gramStart"/>
+      <w:r>
+        <w:t>transform</w:t>
+      </w:r>
+      <w:proofErr w:type="spellEnd"/>
+      <w:proofErr w:type="gramEnd"/>
     </w:p>
     <w:p>
       <w:pPr>
@@ -6978,8 +7517,13 @@
       </w:r>
       <w:proofErr w:type="spellEnd"/>
       <w:r>
-        <w:t xml:space="preserve"> values given parameter vector</w:t>
-      </w:r>
+        <w:t xml:space="preserve"> values given parameter </w:t>
+      </w:r>
+      <w:proofErr w:type="gramStart"/>
+      <w:r>
+        <w:t>vector</w:t>
+      </w:r>
+      <w:proofErr w:type="gramEnd"/>
     </w:p>
     <w:p>
       <w:pPr>
@@ -7003,8 +7547,13 @@
       </w:r>
       <w:proofErr w:type="spellEnd"/>
       <w:r>
-        <w:t xml:space="preserve"> optimization</w:t>
-      </w:r>
+        <w:t xml:space="preserve"> </w:t>
+      </w:r>
+      <w:proofErr w:type="gramStart"/>
+      <w:r>
+        <w:t>optimization</w:t>
+      </w:r>
+      <w:proofErr w:type="gramEnd"/>
     </w:p>
     <w:p>
       <w:pPr>
@@ -7076,8 +7625,13 @@
         <w:t xml:space="preserve"> values </w:t>
       </w:r>
       <w:r>
-        <w:t>versus measured values</w:t>
-      </w:r>
+        <w:t xml:space="preserve">versus measured </w:t>
+      </w:r>
+      <w:proofErr w:type="gramStart"/>
+      <w:r>
+        <w:t>values</w:t>
+      </w:r>
+      <w:proofErr w:type="gramEnd"/>
     </w:p>
     <w:p>
       <w:pPr>
@@ -7171,6 +7725,7 @@
         <w:t xml:space="preserve">evaluate Laurent models for mu and epsilon, then perform reverse transform to calculate </w:t>
       </w:r>
       <w:proofErr w:type="spellStart"/>
+      <w:proofErr w:type="gramStart"/>
       <w:r>
         <w:t>S</w:t>
       </w:r>
@@ -7181,6 +7736,7 @@
         <w:t>ij</w:t>
       </w:r>
       <w:proofErr w:type="spellEnd"/>
+      <w:proofErr w:type="gramEnd"/>
     </w:p>
     <w:p>
       <w:pPr>
@@ -7199,8 +7755,13 @@
       </w:r>
       <w:proofErr w:type="spellEnd"/>
       <w:r>
-        <w:t>: plot Laurent model fit of mu and epsilon versus NRW-calculated values</w:t>
-      </w:r>
+        <w:t xml:space="preserve">: plot Laurent model fit of mu and epsilon versus NRW-calculated </w:t>
+      </w:r>
+      <w:proofErr w:type="gramStart"/>
+      <w:r>
+        <w:t>values</w:t>
+      </w:r>
+      <w:proofErr w:type="gramEnd"/>
     </w:p>
     <w:p>
       <w:pPr>
@@ -7281,8 +7842,13 @@
       </w:r>
       <w:proofErr w:type="spellEnd"/>
       <w:r>
-        <w:t>: evaluate Laurent model</w:t>
-      </w:r>
+        <w:t xml:space="preserve">: evaluate Laurent </w:t>
+      </w:r>
+      <w:proofErr w:type="gramStart"/>
+      <w:r>
+        <w:t>model</w:t>
+      </w:r>
+      <w:proofErr w:type="gramEnd"/>
     </w:p>
     <w:p>
       <w:pPr>
@@ -7340,8 +7906,13 @@
         <w:t>estimate initial parameters for dielectric model</w:t>
       </w:r>
       <w:r>
-        <w:t xml:space="preserve"> by fitting fixed-frequency poles to epsilon</w:t>
-      </w:r>
+        <w:t xml:space="preserve"> by fitting fixed-frequency poles to </w:t>
+      </w:r>
+      <w:proofErr w:type="gramStart"/>
+      <w:r>
+        <w:t>epsilon</w:t>
+      </w:r>
+      <w:proofErr w:type="gramEnd"/>
     </w:p>
     <w:p>
       <w:pPr>
@@ -7364,8 +7935,13 @@
         </w:numPr>
       </w:pPr>
       <w:r>
-        <w:t>Table with frequency and extracted epsilon</w:t>
-      </w:r>
+        <w:t xml:space="preserve">Table with frequency and extracted </w:t>
+      </w:r>
+      <w:proofErr w:type="gramStart"/>
+      <w:r>
+        <w:t>epsilon</w:t>
+      </w:r>
+      <w:proofErr w:type="gramEnd"/>
     </w:p>
     <w:p>
       <w:pPr>
@@ -7432,8 +8008,13 @@
         <w:t xml:space="preserve">: </w:t>
       </w:r>
       <w:r>
-        <w:t>perform initial fit of dielectric model to epsilon</w:t>
-      </w:r>
+        <w:t xml:space="preserve">perform initial fit of dielectric model to </w:t>
+      </w:r>
+      <w:proofErr w:type="gramStart"/>
+      <w:r>
+        <w:t>epsilon</w:t>
+      </w:r>
+      <w:proofErr w:type="gramEnd"/>
     </w:p>
     <w:p>
       <w:pPr>
@@ -7449,8 +8030,13 @@
       </w:r>
       <w:proofErr w:type="spellEnd"/>
       <w:r>
-        <w:t>: perform least-squares optimization of dielectric model fit to S parameters</w:t>
-      </w:r>
+        <w:t xml:space="preserve">: perform least-squares optimization of dielectric model fit to S </w:t>
+      </w:r>
+      <w:proofErr w:type="gramStart"/>
+      <w:r>
+        <w:t>parameters</w:t>
+      </w:r>
+      <w:proofErr w:type="gramEnd"/>
     </w:p>
     <w:p>
       <w:pPr>
@@ -7495,9 +8081,14 @@
       </w:r>
       <w:proofErr w:type="spellStart"/>
       <w:r>
-        <w:t>L_tot</w:t>
-      </w:r>
-      <w:proofErr w:type="spellEnd"/>
+        <w:t>L_</w:t>
+      </w:r>
+      <w:proofErr w:type="gramStart"/>
+      <w:r>
+        <w:t>tot</w:t>
+      </w:r>
+      <w:proofErr w:type="spellEnd"/>
+      <w:proofErr w:type="gramEnd"/>
     </w:p>
     <w:p>
       <w:pPr>
@@ -7581,8 +8172,13 @@
         </w:numPr>
       </w:pPr>
       <w:r>
-        <w:t>struct with internal variables for troubleshooting</w:t>
-      </w:r>
+        <w:t xml:space="preserve">struct with internal variables for </w:t>
+      </w:r>
+      <w:proofErr w:type="gramStart"/>
+      <w:r>
+        <w:t>troubleshooting</w:t>
+      </w:r>
+      <w:proofErr w:type="gramEnd"/>
     </w:p>
     <w:p>
       <w:pPr>
@@ -7610,8 +8206,13 @@
       </w:r>
       <w:proofErr w:type="spellEnd"/>
       <w:r>
-        <w:t>: get bounds for parameter vector</w:t>
-      </w:r>
+        <w:t xml:space="preserve">: get bounds for parameter </w:t>
+      </w:r>
+      <w:proofErr w:type="gramStart"/>
+      <w:r>
+        <w:t>vector</w:t>
+      </w:r>
+      <w:proofErr w:type="gramEnd"/>
     </w:p>
     <w:p>
       <w:pPr>
@@ -7645,8 +8246,13 @@
         <w:t xml:space="preserve">for </w:t>
       </w:r>
       <w:r>
-        <w:t>given parameter vector and frequencies</w:t>
-      </w:r>
+        <w:t xml:space="preserve">given parameter vector and </w:t>
+      </w:r>
+      <w:proofErr w:type="gramStart"/>
+      <w:r>
+        <w:t>frequencies</w:t>
+      </w:r>
+      <w:proofErr w:type="gramEnd"/>
     </w:p>
     <w:p>
       <w:pPr>
@@ -7671,6 +8277,7 @@
         <w:t xml:space="preserve">evaluate dielectric model for epsilon, then perform reverse transform to calculate </w:t>
       </w:r>
       <w:proofErr w:type="spellStart"/>
+      <w:proofErr w:type="gramStart"/>
       <w:r>
         <w:t>S</w:t>
       </w:r>
@@ -7681,6 +8288,7 @@
         <w:t>ij</w:t>
       </w:r>
       <w:proofErr w:type="spellEnd"/>
+      <w:proofErr w:type="gramEnd"/>
     </w:p>
     <w:p>
       <w:pPr>
@@ -7721,8 +8329,13 @@
       </w:r>
       <w:proofErr w:type="spellEnd"/>
       <w:r>
-        <w:t xml:space="preserve"> optimization</w:t>
-      </w:r>
+        <w:t xml:space="preserve"> </w:t>
+      </w:r>
+      <w:proofErr w:type="gramStart"/>
+      <w:r>
+        <w:t>optimization</w:t>
+      </w:r>
+      <w:proofErr w:type="gramEnd"/>
     </w:p>
     <w:p>
       <w:pPr>
@@ -7752,8 +8365,13 @@
       </w:r>
       <w:proofErr w:type="spellEnd"/>
       <w:r>
-        <w:t xml:space="preserve"> values versus measured values</w:t>
-      </w:r>
+        <w:t xml:space="preserve"> values versus measured </w:t>
+      </w:r>
+      <w:proofErr w:type="gramStart"/>
+      <w:r>
+        <w:t>values</w:t>
+      </w:r>
+      <w:proofErr w:type="gramEnd"/>
     </w:p>
     <w:p>
       <w:pPr>
@@ -7844,6 +8462,7 @@
         <w:t xml:space="preserve">: evaluate dielectric model for epsilon, then perform reverse transform to calculate </w:t>
       </w:r>
       <w:proofErr w:type="spellStart"/>
+      <w:proofErr w:type="gramStart"/>
       <w:r>
         <w:t>S</w:t>
       </w:r>
@@ -7854,6 +8473,7 @@
         <w:t>ij</w:t>
       </w:r>
       <w:proofErr w:type="spellEnd"/>
+      <w:proofErr w:type="gramEnd"/>
     </w:p>
     <w:p>
       <w:pPr>
@@ -7881,8 +8501,13 @@
         <w:t>dielectric</w:t>
       </w:r>
       <w:r>
-        <w:t xml:space="preserve"> model fit of mu and epsilon versus NRW-calculated values</w:t>
-      </w:r>
+        <w:t xml:space="preserve"> model fit of mu and epsilon versus NRW-calculated </w:t>
+      </w:r>
+      <w:proofErr w:type="gramStart"/>
+      <w:r>
+        <w:t>values</w:t>
+      </w:r>
+      <w:proofErr w:type="gramEnd"/>
     </w:p>
     <w:p>
       <w:pPr>
@@ -7963,8 +8588,13 @@
       </w:r>
       <w:proofErr w:type="spellEnd"/>
       <w:r>
-        <w:t>: evaluate dielectric model for epsilon for given parameter vector and frequencies</w:t>
-      </w:r>
+        <w:t xml:space="preserve">: evaluate dielectric model for epsilon for given parameter vector and </w:t>
+      </w:r>
+      <w:proofErr w:type="gramStart"/>
+      <w:r>
+        <w:t>frequencies</w:t>
+      </w:r>
+      <w:proofErr w:type="gramEnd"/>
     </w:p>
     <w:p>
       <w:pPr>
@@ -9173,18 +9803,18 @@
 </file>
 
 <file path=customXml/item1.xml><?xml version="1.0" encoding="utf-8"?>
-<p:properties xmlns:p="http://schemas.microsoft.com/office/2006/metadata/properties" xmlns:xsi="http://www.w3.org/2001/XMLSchema-instance" xmlns:pc="http://schemas.microsoft.com/office/infopath/2007/PartnerControls">
-  <documentManagement/>
-</p:properties>
-</file>
-
-<file path=customXml/item2.xml><?xml version="1.0" encoding="utf-8"?>
 <?mso-contentType ?>
 <FormTemplates xmlns="http://schemas.microsoft.com/sharepoint/v3/contenttype/forms">
   <Display>DocumentLibraryForm</Display>
   <Edit>DocumentLibraryForm</Edit>
   <New>DocumentLibraryForm</New>
 </FormTemplates>
+</file>
+
+<file path=customXml/item2.xml><?xml version="1.0" encoding="utf-8"?>
+<p:properties xmlns:p="http://schemas.microsoft.com/office/2006/metadata/properties" xmlns:xsi="http://www.w3.org/2001/XMLSchema-instance" xmlns:pc="http://schemas.microsoft.com/office/infopath/2007/PartnerControls">
+  <documentManagement/>
+</p:properties>
 </file>
 
 <file path=customXml/item3.xml><?xml version="1.0" encoding="utf-8"?>
@@ -9372,18 +10002,18 @@
 </file>
 
 <file path=customXml/itemProps1.xml><?xml version="1.0" encoding="utf-8"?>
-<ds:datastoreItem xmlns:ds="http://schemas.openxmlformats.org/officeDocument/2006/customXml" ds:itemID="{DBD41E9F-6F9D-4400-9B6C-613B01557274}">
+<ds:datastoreItem xmlns:ds="http://schemas.openxmlformats.org/officeDocument/2006/customXml" ds:itemID="{1E2F2545-B2A5-4E29-95D3-AA7D601F5E01}">
   <ds:schemaRefs>
-    <ds:schemaRef ds:uri="http://schemas.microsoft.com/office/2006/metadata/properties"/>
-    <ds:schemaRef ds:uri="http://schemas.microsoft.com/office/infopath/2007/PartnerControls"/>
+    <ds:schemaRef ds:uri="http://schemas.microsoft.com/sharepoint/v3/contenttype/forms"/>
   </ds:schemaRefs>
 </ds:datastoreItem>
 </file>
 
 <file path=customXml/itemProps2.xml><?xml version="1.0" encoding="utf-8"?>
-<ds:datastoreItem xmlns:ds="http://schemas.openxmlformats.org/officeDocument/2006/customXml" ds:itemID="{1E2F2545-B2A5-4E29-95D3-AA7D601F5E01}">
+<ds:datastoreItem xmlns:ds="http://schemas.openxmlformats.org/officeDocument/2006/customXml" ds:itemID="{DBD41E9F-6F9D-4400-9B6C-613B01557274}">
   <ds:schemaRefs>
-    <ds:schemaRef ds:uri="http://schemas.microsoft.com/sharepoint/v3/contenttype/forms"/>
+    <ds:schemaRef ds:uri="http://schemas.microsoft.com/office/2006/metadata/properties"/>
+    <ds:schemaRef ds:uri="http://schemas.microsoft.com/office/infopath/2007/PartnerControls"/>
   </ds:schemaRefs>
 </ds:datastoreItem>
 </file>

</xml_diff>